<commit_message>
Added some small things to the UML diagram and Design Document. Removed existing collision classes since we are going to use Bullet collision detection.
</commit_message>
<xml_diff>
--- a/documentation/Design Document.docx
+++ b/documentation/Design Document.docx
@@ -31,8 +31,61 @@
       <w:r>
         <w:t>Program Design</w:t>
       </w:r>
+    </w:p>
+    <w:p>
+      <w:pPr>
+        <w:pStyle w:val="Heading2"/>
+      </w:pPr>
+      <w:r>
+        <w:t>Core</w:t>
+      </w:r>
+    </w:p>
+    <w:p>
+      <w:pPr>
+        <w:pStyle w:val="Heading2"/>
+      </w:pPr>
+      <w:r>
+        <w:t>Graphics</w:t>
+      </w:r>
+    </w:p>
+    <w:p>
+      <w:pPr>
+        <w:pStyle w:val="Heading2"/>
+      </w:pPr>
+      <w:r>
+        <w:t>Scenes</w:t>
+      </w:r>
+    </w:p>
+    <w:p>
+      <w:pPr>
+        <w:pStyle w:val="Heading2"/>
+      </w:pPr>
+      <w:r>
+        <w:t>Objects</w:t>
+      </w:r>
+    </w:p>
+    <w:p>
+      <w:pPr>
+        <w:pStyle w:val="Heading2"/>
+      </w:pPr>
+      <w:r>
+        <w:t>Collision Detection</w:t>
+      </w:r>
+    </w:p>
+    <w:p>
+      <w:pPr>
+        <w:pStyle w:val="Heading2"/>
+      </w:pPr>
+      <w:r>
+        <w:t>Physics</w:t>
+      </w:r>
       <w:bookmarkStart w:id="0" w:name="_GoBack"/>
       <w:bookmarkEnd w:id="0"/>
+    </w:p>
+    <w:p>
+      <w:pPr>
+        <w:pStyle w:val="Heading2"/>
+      </w:pPr>
     </w:p>
     <w:p>
       <w:r>
@@ -504,6 +557,28 @@
       <w:szCs w:val="32"/>
     </w:rPr>
   </w:style>
+  <w:style w:type="paragraph" w:styleId="Heading2">
+    <w:name w:val="heading 2"/>
+    <w:basedOn w:val="Normal"/>
+    <w:next w:val="Normal"/>
+    <w:link w:val="Heading2Char"/>
+    <w:uiPriority w:val="9"/>
+    <w:unhideWhenUsed/>
+    <w:qFormat/>
+    <w:rsid w:val="003312CC"/>
+    <w:pPr>
+      <w:keepNext/>
+      <w:keepLines/>
+      <w:spacing w:before="40" w:after="0"/>
+      <w:outlineLvl w:val="1"/>
+    </w:pPr>
+    <w:rPr>
+      <w:rFonts w:asciiTheme="majorHAnsi" w:eastAsiaTheme="majorEastAsia" w:hAnsiTheme="majorHAnsi" w:cstheme="majorBidi"/>
+      <w:color w:val="2E74B5" w:themeColor="accent1" w:themeShade="BF"/>
+      <w:sz w:val="26"/>
+      <w:szCs w:val="26"/>
+    </w:rPr>
+  </w:style>
   <w:style w:type="character" w:default="1" w:styleId="DefaultParagraphFont">
     <w:name w:val="Default Paragraph Font"/>
     <w:uiPriority w:val="1"/>
@@ -576,6 +651,19 @@
       <w:kern w:val="28"/>
       <w:sz w:val="56"/>
       <w:szCs w:val="56"/>
+    </w:rPr>
+  </w:style>
+  <w:style w:type="character" w:customStyle="1" w:styleId="Heading2Char">
+    <w:name w:val="Heading 2 Char"/>
+    <w:basedOn w:val="DefaultParagraphFont"/>
+    <w:link w:val="Heading2"/>
+    <w:uiPriority w:val="9"/>
+    <w:rsid w:val="003312CC"/>
+    <w:rPr>
+      <w:rFonts w:asciiTheme="majorHAnsi" w:eastAsiaTheme="majorEastAsia" w:hAnsiTheme="majorHAnsi" w:cstheme="majorBidi"/>
+      <w:color w:val="2E74B5" w:themeColor="accent1" w:themeShade="BF"/>
+      <w:sz w:val="26"/>
+      <w:szCs w:val="26"/>
     </w:rPr>
   </w:style>
 </w:styles>

</xml_diff>